<commit_message>
Few things I forgot to test and update
</commit_message>
<xml_diff>
--- a/Team Rocket Dao Layer Documentation.docx
+++ b/Team Rocket Dao Layer Documentation.docx
@@ -124,13 +124,7 @@
         <w:rPr>
           <w:b/>
         </w:rPr>
-        <w:t>String username, String email, String password, String first, String last</w:t>
-      </w:r>
-      <w:r>
-        <w:rPr>
-          <w:b/>
-        </w:rPr>
-        <w:t>)</w:t>
+        <w:t>String username, String email, String password, String first, String last)</w:t>
       </w:r>
     </w:p>
     <w:p>
@@ -258,13 +252,7 @@
       </w:r>
       <w:proofErr w:type="gramEnd"/>
       <w:r>
-        <w:t xml:space="preserve"> variable and database using the teams team_</w:t>
-      </w:r>
-      <w:r>
-        <w:t>id</w:t>
-      </w:r>
-      <w:r>
-        <w:t xml:space="preserve"> variable</w:t>
+        <w:t xml:space="preserve"> variable and database using the teams team_id variable</w:t>
       </w:r>
     </w:p>
     <w:p>
@@ -308,10 +296,7 @@
         </w:numPr>
       </w:pPr>
       <w:r>
-        <w:t>Returns</w:t>
-      </w:r>
-      <w:r>
-        <w:t xml:space="preserve"> Team from </w:t>
+        <w:t xml:space="preserve">Returns Team from </w:t>
       </w:r>
       <w:proofErr w:type="gramStart"/>
       <w:r>
@@ -319,13 +304,7 @@
       </w:r>
       <w:proofErr w:type="gramEnd"/>
       <w:r>
-        <w:t xml:space="preserve"> variable and database using the teams team_</w:t>
-      </w:r>
-      <w:r>
-        <w:t>name</w:t>
-      </w:r>
-      <w:r>
-        <w:t xml:space="preserve"> variable</w:t>
+        <w:t xml:space="preserve"> variable and database using the teams team_name variable</w:t>
       </w:r>
     </w:p>
     <w:p>
@@ -369,10 +348,7 @@
         </w:numPr>
       </w:pPr>
       <w:r>
-        <w:t>Returns</w:t>
-      </w:r>
-      <w:r>
-        <w:t xml:space="preserve"> Team from </w:t>
+        <w:t xml:space="preserve">Returns Team from </w:t>
       </w:r>
       <w:proofErr w:type="gramStart"/>
       <w:r>
@@ -607,10 +583,16 @@
       </w:r>
       <w:proofErr w:type="spellEnd"/>
       <w:r>
-        <w:t xml:space="preserve"> Pokemon 1 has Pokemon 2’s position now and vice versa)</w:t>
-      </w:r>
-      <w:bookmarkStart w:id="0" w:name="_GoBack"/>
-      <w:bookmarkEnd w:id="0"/>
+        <w:t xml:space="preserve"> </w:t>
+      </w:r>
+      <w:proofErr w:type="spellStart"/>
+      <w:r>
+        <w:t>Pokemon</w:t>
+      </w:r>
+      <w:proofErr w:type="spellEnd"/>
+      <w:r>
+        <w:t xml:space="preserve"> 1 has Pokemon 2’s position now and vice versa)</w:t>
+      </w:r>
     </w:p>
     <w:p>
       <w:pPr>
@@ -989,16 +971,7 @@
         </w:numPr>
       </w:pPr>
       <w:r>
-        <w:t>calls Session</w:t>
-      </w:r>
-      <w:r>
-        <w:t xml:space="preserve"> </w:t>
-      </w:r>
-      <w:r>
-        <w:t>from HibernateUtil</w:t>
-      </w:r>
-      <w:r>
-        <w:t xml:space="preserve"> and evicts the calling object from the Session.</w:t>
+        <w:t>calls Session from HibernateUtil and evicts the calling object from the Session.</w:t>
       </w:r>
     </w:p>
     <w:p>
@@ -1070,10 +1043,7 @@
         </w:numPr>
       </w:pPr>
       <w:r>
-        <w:t>calls Session from HibernateUtil, creates a Transaction</w:t>
-      </w:r>
-      <w:r>
-        <w:t>, and updates a detached object</w:t>
+        <w:t>calls Session from HibernateUtil, creates a Transaction, and updates a detached object</w:t>
       </w:r>
     </w:p>
     <w:p>
@@ -1117,10 +1087,7 @@
         </w:numPr>
       </w:pPr>
       <w:r>
-        <w:t>calls Session from HibernateUtil, creates a Transaction</w:t>
-      </w:r>
-      <w:r>
-        <w:t>, and merges the current state of the object with its related table rows in the database</w:t>
+        <w:t>calls Session from HibernateUtil, creates a Transaction, and merges the current state of the object with its related table rows in the database</w:t>
       </w:r>
     </w:p>
     <w:p>
@@ -1164,10 +1131,7 @@
         </w:numPr>
       </w:pPr>
       <w:r>
-        <w:t>calls Session from HibernateUtil, creates a Transaction</w:t>
-      </w:r>
-      <w:r>
-        <w:t>, and deletes the object from the database</w:t>
+        <w:t>calls Session from HibernateUtil, creates a Transaction, and deletes the object from the database</w:t>
       </w:r>
     </w:p>
     <w:p/>
@@ -1436,13 +1400,7 @@
         </w:numPr>
       </w:pPr>
       <w:r>
-        <w:t xml:space="preserve">This method calls </w:t>
-      </w:r>
-      <w:r>
-        <w:t>Session from HibernateUtil and uses it to create a quer</w:t>
-      </w:r>
-      <w:r>
-        <w:t xml:space="preserve">y that returns all the teams with </w:t>
+        <w:t xml:space="preserve">This method calls Session from HibernateUtil and uses it to create a query that returns all the teams with </w:t>
       </w:r>
       <w:r>
         <w:t xml:space="preserve">the userId equal to the id parameter </w:t>
@@ -1522,37 +1480,7 @@
         </w:numPr>
       </w:pPr>
       <w:r>
-        <w:t xml:space="preserve">This method calls Session from HibernateUtil and uses it to create a query that returns all the </w:t>
-      </w:r>
-      <w:r>
-        <w:t>pokemon</w:t>
-      </w:r>
-      <w:r>
-        <w:t xml:space="preserve"> with the </w:t>
-      </w:r>
-      <w:r>
-        <w:t>teamId</w:t>
-      </w:r>
-      <w:r>
-        <w:t xml:space="preserve"> equal to </w:t>
-      </w:r>
-      <w:r>
-        <w:t xml:space="preserve">the </w:t>
-      </w:r>
-      <w:r>
-        <w:t xml:space="preserve">id </w:t>
-      </w:r>
-      <w:r>
-        <w:t>parameter</w:t>
-      </w:r>
-      <w:r>
-        <w:t xml:space="preserve"> from the </w:t>
-      </w:r>
-      <w:r>
-        <w:t>Pokemon</w:t>
-      </w:r>
-      <w:r>
-        <w:t xml:space="preserve"> table. </w:t>
+        <w:t xml:space="preserve">This method calls Session from HibernateUtil and uses it to create a query that returns all the pokemon with the teamId equal to the id parameter from the Pokemon table. </w:t>
       </w:r>
     </w:p>
     <w:p>
@@ -1790,13 +1718,7 @@
         <w:rPr>
           <w:b/>
         </w:rPr>
-        <w:t>get</w:t>
-      </w:r>
-      <w:r>
-        <w:rPr>
-          <w:b/>
-        </w:rPr>
-        <w:t>TeamByName(</w:t>
+        <w:t>getTeamByName(</w:t>
       </w:r>
       <w:proofErr w:type="gramEnd"/>
       <w:r>
@@ -1828,13 +1750,7 @@
         <w:rPr>
           <w:b/>
         </w:rPr>
-        <w:t>get</w:t>
-      </w:r>
-      <w:r>
-        <w:rPr>
-          <w:b/>
-        </w:rPr>
-        <w:t>TeamById(</w:t>
+        <w:t>getTeamById(</w:t>
       </w:r>
       <w:proofErr w:type="gramEnd"/>
       <w:r>
@@ -2265,37 +2181,7 @@
         </w:rPr>
       </w:pPr>
       <w:r>
-        <w:t xml:space="preserve">There are getters for every </w:t>
-      </w:r>
-      <w:r>
-        <w:t xml:space="preserve">Team </w:t>
-      </w:r>
-      <w:r>
-        <w:t>variable (</w:t>
-      </w:r>
-      <w:r>
-        <w:t>team_id, user_id</w:t>
-      </w:r>
-      <w:r>
-        <w:t xml:space="preserve">, </w:t>
-      </w:r>
-      <w:r>
-        <w:t>team_name</w:t>
-      </w:r>
-      <w:r>
-        <w:t xml:space="preserve">, </w:t>
-      </w:r>
-      <w:r>
-        <w:t>visibility</w:t>
-      </w:r>
-      <w:r>
-        <w:t>,</w:t>
-      </w:r>
-      <w:r>
-        <w:t xml:space="preserve"> pokemon</w:t>
-      </w:r>
-      <w:r>
-        <w:t>)</w:t>
+        <w:t>There are getters for every Team variable (team_id, user_id, team_name, visibility, pokemon)</w:t>
       </w:r>
     </w:p>
     <w:p>
@@ -2343,168 +2229,222 @@
         </w:rPr>
       </w:pPr>
       <w:r>
-        <w:t xml:space="preserve">All setter methods (with the exception of </w:t>
-      </w:r>
+        <w:t xml:space="preserve">All setter methods (with the exception of pokemon as it is not necessary) call </w:t>
+      </w:r>
+      <w:proofErr w:type="gramStart"/>
+      <w:r>
+        <w:t>this.merge</w:t>
+      </w:r>
+      <w:proofErr w:type="gramEnd"/>
+      <w:r>
+        <w:t>() to update the database to the change</w:t>
+      </w:r>
+    </w:p>
+    <w:p>
+      <w:pPr>
+        <w:rPr>
+          <w:b/>
+        </w:rPr>
+      </w:pPr>
+    </w:p>
+    <w:p>
+      <w:pPr>
+        <w:rPr>
+          <w:b/>
+        </w:rPr>
+      </w:pPr>
+    </w:p>
+    <w:p>
+      <w:pPr>
+        <w:rPr>
+          <w:b/>
+        </w:rPr>
+      </w:pPr>
+    </w:p>
+    <w:p>
+      <w:pPr>
+        <w:rPr>
+          <w:b/>
+        </w:rPr>
+      </w:pPr>
+    </w:p>
+    <w:p>
+      <w:pPr>
+        <w:pStyle w:val="ListParagraph"/>
+        <w:numPr>
+          <w:ilvl w:val="0"/>
+          <w:numId w:val="4"/>
+        </w:numPr>
+        <w:rPr>
+          <w:b/>
+        </w:rPr>
+      </w:pPr>
+      <w:r>
+        <w:rPr>
+          <w:b/>
+        </w:rPr>
+        <w:t>Pokemon</w:t>
+      </w:r>
+    </w:p>
+    <w:p>
+      <w:pPr>
+        <w:pStyle w:val="ListParagraph"/>
+        <w:numPr>
+          <w:ilvl w:val="1"/>
+          <w:numId w:val="4"/>
+        </w:numPr>
+      </w:pPr>
+      <w:r>
+        <w:t>The object related to a specific row of data in the Pokemon table of the database.</w:t>
+      </w:r>
+    </w:p>
+    <w:p>
+      <w:pPr>
+        <w:pStyle w:val="ListParagraph"/>
+        <w:numPr>
+          <w:ilvl w:val="2"/>
+          <w:numId w:val="4"/>
+        </w:numPr>
+      </w:pPr>
+      <w:r>
+        <w:rPr>
+          <w:b/>
+        </w:rPr>
+        <w:t>Getters</w:t>
+      </w:r>
+    </w:p>
+    <w:p>
+      <w:pPr>
+        <w:pStyle w:val="ListParagraph"/>
+        <w:numPr>
+          <w:ilvl w:val="3"/>
+          <w:numId w:val="4"/>
+        </w:numPr>
+      </w:pPr>
+      <w:r>
+        <w:t>There are getters for every Pokemon variable (pokeId, name, level, move_1-move_4, position, team_id)</w:t>
+      </w:r>
+    </w:p>
+    <w:p>
+      <w:pPr>
+        <w:pStyle w:val="ListParagraph"/>
+        <w:numPr>
+          <w:ilvl w:val="2"/>
+          <w:numId w:val="4"/>
+        </w:numPr>
+      </w:pPr>
+      <w:r>
+        <w:rPr>
+          <w:b/>
+        </w:rPr>
+        <w:t>Setters</w:t>
+      </w:r>
+    </w:p>
+    <w:p>
+      <w:pPr>
+        <w:pStyle w:val="ListParagraph"/>
+        <w:numPr>
+          <w:ilvl w:val="3"/>
+          <w:numId w:val="4"/>
+        </w:numPr>
+      </w:pPr>
+      <w:r>
+        <w:t xml:space="preserve">There are setters for the following </w:t>
+      </w:r>
+      <w:proofErr w:type="spellStart"/>
+      <w:r>
+        <w:t>Pokemon</w:t>
+      </w:r>
+      <w:proofErr w:type="spellEnd"/>
+      <w:r>
+        <w:t xml:space="preserve"> </w:t>
+      </w:r>
+      <w:proofErr w:type="gramStart"/>
+      <w:r>
+        <w:t>variables(</w:t>
+      </w:r>
+      <w:proofErr w:type="gramEnd"/>
+      <w:r>
+        <w:t>name, level, move_1-move_4)</w:t>
+      </w:r>
+    </w:p>
+    <w:p>
+      <w:pPr>
+        <w:pStyle w:val="ListParagraph"/>
+        <w:numPr>
+          <w:ilvl w:val="3"/>
+          <w:numId w:val="4"/>
+        </w:numPr>
+      </w:pPr>
+      <w:r>
+        <w:t xml:space="preserve">All setter methods call </w:t>
+      </w:r>
+      <w:proofErr w:type="gramStart"/>
+      <w:r>
+        <w:t>this.merge</w:t>
+      </w:r>
+      <w:proofErr w:type="gramEnd"/>
+      <w:r>
+        <w:t>() to update the database to the change</w:t>
+      </w:r>
+    </w:p>
+    <w:p>
+      <w:pPr>
+        <w:pStyle w:val="ListParagraph"/>
+        <w:numPr>
+          <w:ilvl w:val="3"/>
+          <w:numId w:val="4"/>
+        </w:numPr>
+      </w:pPr>
+      <w:r>
+        <w:t xml:space="preserve">The </w:t>
+      </w:r>
+      <w:proofErr w:type="spellStart"/>
+      <w:r>
+        <w:t>setPosition</w:t>
+      </w:r>
+      <w:proofErr w:type="spellEnd"/>
+      <w:r>
+        <w:t xml:space="preserve"> is set to private so that it cannot be called because </w:t>
+      </w:r>
+      <w:proofErr w:type="gramStart"/>
+      <w:r>
+        <w:t>in order to</w:t>
+      </w:r>
+      <w:proofErr w:type="gramEnd"/>
+      <w:r>
+        <w:t xml:space="preserve"> maintain the integrity of the database, in order to change the position of a </w:t>
+      </w:r>
+      <w:proofErr w:type="spellStart"/>
       <w:r>
         <w:t>pokemon</w:t>
       </w:r>
-      <w:r>
-        <w:t xml:space="preserve"> as it is not necessary) call </w:t>
-      </w:r>
-      <w:proofErr w:type="gramStart"/>
-      <w:r>
-        <w:t>this.merge</w:t>
-      </w:r>
-      <w:proofErr w:type="gramEnd"/>
-      <w:r>
-        <w:t>() to update the database to the change</w:t>
-      </w:r>
-    </w:p>
-    <w:p>
-      <w:pPr>
-        <w:rPr>
-          <w:b/>
-        </w:rPr>
-      </w:pPr>
-    </w:p>
-    <w:p>
-      <w:pPr>
-        <w:rPr>
-          <w:b/>
-        </w:rPr>
-      </w:pPr>
-    </w:p>
-    <w:p>
-      <w:pPr>
-        <w:rPr>
-          <w:b/>
-        </w:rPr>
-      </w:pPr>
-    </w:p>
-    <w:p>
-      <w:pPr>
-        <w:rPr>
-          <w:b/>
-        </w:rPr>
-      </w:pPr>
-    </w:p>
-    <w:p>
-      <w:pPr>
-        <w:pStyle w:val="ListParagraph"/>
-        <w:numPr>
-          <w:ilvl w:val="0"/>
-          <w:numId w:val="4"/>
-        </w:numPr>
-        <w:rPr>
-          <w:b/>
-        </w:rPr>
-      </w:pPr>
-      <w:r>
-        <w:rPr>
-          <w:b/>
-        </w:rPr>
-        <w:t>Pokemon</w:t>
-      </w:r>
-    </w:p>
-    <w:p>
-      <w:pPr>
-        <w:pStyle w:val="ListParagraph"/>
-        <w:numPr>
-          <w:ilvl w:val="1"/>
-          <w:numId w:val="4"/>
-        </w:numPr>
-      </w:pPr>
-      <w:r>
-        <w:t xml:space="preserve">The object related to a specific row of data in the </w:t>
-      </w:r>
-      <w:r>
-        <w:t>Pokemon</w:t>
-      </w:r>
-      <w:r>
-        <w:t xml:space="preserve"> table of the database.</w:t>
-      </w:r>
-    </w:p>
-    <w:p>
-      <w:pPr>
-        <w:pStyle w:val="ListParagraph"/>
-        <w:numPr>
-          <w:ilvl w:val="2"/>
-          <w:numId w:val="4"/>
-        </w:numPr>
-      </w:pPr>
-      <w:r>
-        <w:rPr>
-          <w:b/>
-        </w:rPr>
-        <w:t>Getters</w:t>
-      </w:r>
-    </w:p>
-    <w:p>
-      <w:pPr>
-        <w:pStyle w:val="ListParagraph"/>
-        <w:numPr>
-          <w:ilvl w:val="3"/>
-          <w:numId w:val="4"/>
-        </w:numPr>
-      </w:pPr>
-      <w:r>
-        <w:t>There are getters for every Pokemon variable (pokeId, name, level, move_1-move_4, position, team_id)</w:t>
-      </w:r>
-    </w:p>
-    <w:p>
-      <w:pPr>
-        <w:pStyle w:val="ListParagraph"/>
-        <w:numPr>
-          <w:ilvl w:val="2"/>
-          <w:numId w:val="4"/>
-        </w:numPr>
-      </w:pPr>
-      <w:r>
-        <w:rPr>
-          <w:b/>
-        </w:rPr>
-        <w:t>Setters</w:t>
-      </w:r>
-    </w:p>
-    <w:p>
-      <w:pPr>
-        <w:pStyle w:val="ListParagraph"/>
-        <w:numPr>
-          <w:ilvl w:val="3"/>
-          <w:numId w:val="4"/>
-        </w:numPr>
-      </w:pPr>
-      <w:r>
-        <w:t xml:space="preserve">There are setters for the following Pokemon </w:t>
-      </w:r>
-      <w:proofErr w:type="gramStart"/>
-      <w:r>
-        <w:t>variables(</w:t>
-      </w:r>
-      <w:proofErr w:type="gramEnd"/>
-      <w:r>
-        <w:t>name, level, move_1-move_4, position)</w:t>
-      </w:r>
-    </w:p>
-    <w:p>
-      <w:pPr>
-        <w:pStyle w:val="ListParagraph"/>
-        <w:numPr>
-          <w:ilvl w:val="3"/>
-          <w:numId w:val="4"/>
-        </w:numPr>
-      </w:pPr>
-      <w:r>
-        <w:t xml:space="preserve">All setter methods call </w:t>
-      </w:r>
-      <w:proofErr w:type="gramStart"/>
-      <w:r>
-        <w:t>this.merge</w:t>
-      </w:r>
-      <w:proofErr w:type="gramEnd"/>
-      <w:r>
-        <w:t>() to update the database to the change</w:t>
-      </w:r>
+      <w:proofErr w:type="spellEnd"/>
+      <w:r>
+        <w:t xml:space="preserve">, you have to use the team method </w:t>
+      </w:r>
+      <w:proofErr w:type="spellStart"/>
+      <w:r>
+        <w:t>switchPokemon</w:t>
+      </w:r>
+      <w:proofErr w:type="spellEnd"/>
+      <w:r>
+        <w:t xml:space="preserve"> which uses reflection to call this method. </w:t>
+      </w:r>
+      <w:r>
+        <w:lastRenderedPageBreak/>
+        <w:t xml:space="preserve">This makes sure that we cannot give two or more </w:t>
+      </w:r>
+      <w:proofErr w:type="spellStart"/>
+      <w:r>
+        <w:t>pokemon</w:t>
+      </w:r>
+      <w:proofErr w:type="spellEnd"/>
+      <w:r>
+        <w:t xml:space="preserve"> within the same team, the same position</w:t>
+      </w:r>
+      <w:bookmarkStart w:id="0" w:name="_GoBack"/>
+      <w:bookmarkEnd w:id="0"/>
     </w:p>
     <w:p>
       <w:pPr>

</xml_diff>